<commit_message>
day 1 in ramadan
</commit_message>
<xml_diff>
--- a/théorique/chapitre2-brouillion-aymen.docx
+++ b/théorique/chapitre2-brouillion-aymen.docx
@@ -502,14 +502,33 @@
         <w:rPr>
           <w:b/>
           <w:bCs/>
-        </w:rPr>
-      </w:pPr>
-      <w:r>
-        <w:rPr>
-          <w:b/>
-          <w:bCs/>
+          <w:lang w:val="en-US"/>
+        </w:rPr>
+      </w:pPr>
+      <w:r>
+        <w:rPr>
+          <w:b/>
+          <w:bCs/>
+          <w:lang w:val="en-US"/>
         </w:rPr>
         <w:lastRenderedPageBreak/>
+        <w:t xml:space="preserve">Chpter2 </w:t>
+      </w:r>
+    </w:p>
+    <w:p>
+      <w:pPr>
+        <w:rPr>
+          <w:b/>
+          <w:bCs/>
+          <w:lang w:val="en-US"/>
+        </w:rPr>
+      </w:pPr>
+      <w:r>
+        <w:rPr>
+          <w:b/>
+          <w:bCs/>
+          <w:lang w:val="en-US"/>
+        </w:rPr>
         <w:t>2.1Introduction</w:t>
       </w:r>
     </w:p>
@@ -524,7 +543,27 @@
         <w:rPr>
           <w:lang w:val="en-US"/>
         </w:rPr>
-        <w:t>The branch of AI, using the strongest tools available in computer science, works toward imitating intelligence in a human being.</w:t>
+        <w:t xml:space="preserve">The field of </w:t>
+      </w:r>
+      <w:r>
+        <w:rPr>
+          <w:b/>
+          <w:bCs/>
+          <w:lang w:val="en-US"/>
+        </w:rPr>
+        <w:t>AI</w:t>
+      </w:r>
+      <w:r>
+        <w:rPr>
+          <w:lang w:val="en-US"/>
+        </w:rPr>
+        <w:t>,</w:t>
+      </w:r>
+      <w:r>
+        <w:rPr>
+          <w:lang w:val="en-US"/>
+        </w:rPr>
+        <w:t xml:space="preserve"> using the strongest tools available in computer science, works toward imitating intelligence in a human being.</w:t>
       </w:r>
       <w:proofErr w:type="gramEnd"/>
       <w:r>
@@ -571,102 +610,16 @@
     <w:p>
       <w:pPr>
         <w:rPr>
-          <w:b/>
-          <w:bCs/>
-          <w:lang w:val="en-US"/>
-        </w:rPr>
-      </w:pPr>
-      <w:r>
-        <w:rPr>
-          <w:lang w:val="en-US"/>
-        </w:rPr>
-        <w:t>2.2 ma</w:t>
-      </w:r>
-      <w:r>
-        <w:rPr>
-          <w:b/>
-          <w:bCs/>
-          <w:lang w:val="en-US"/>
-        </w:rPr>
-        <w:t>chine learnin</w:t>
-      </w:r>
-      <w:r>
-        <w:rPr>
-          <w:b/>
-          <w:bCs/>
-          <w:lang w:val="en-US"/>
-        </w:rPr>
-        <w:t xml:space="preserve">g </w:t>
-      </w:r>
-    </w:p>
-    <w:p>
-      <w:pPr>
-        <w:rPr>
-          <w:lang w:val="en-US"/>
-        </w:rPr>
-      </w:pPr>
-      <w:r>
-        <w:rPr>
-          <w:lang w:val="en-US"/>
-        </w:rPr>
-        <w:t>The field of machine learning is concerned with the question of how to construct computer programs that automatically improve with experience. In recent years many successful machine learning applications have been developed, ranging from data-mining programs that learn to detect fraudulent credit card transactions, to information-filtering systems that learn users' reading preferences, to autonomous vehicles that learn to drive on public highways. At the same time, there have been important advances in the theory and algorithms that form the foundations of this field</w:t>
-      </w:r>
-      <w:proofErr w:type="gramStart"/>
-      <w:r>
-        <w:rPr>
-          <w:lang w:val="en-US"/>
-        </w:rPr>
-        <w:t>.</w:t>
-      </w:r>
-      <w:r>
-        <w:rPr>
-          <w:lang w:val="en-US"/>
-        </w:rPr>
-        <w:t>(</w:t>
-      </w:r>
-      <w:proofErr w:type="gramEnd"/>
-      <w:r>
-        <w:rPr>
-          <w:lang w:val="en-US"/>
-        </w:rPr>
-        <w:t>1)</w:t>
-      </w:r>
-    </w:p>
-    <w:p>
-      <w:r>
-        <w:rPr>
-          <w:lang w:val="en-US"/>
-        </w:rPr>
-        <w:t>[1]</w:t>
-      </w:r>
-      <w:proofErr w:type="gramStart"/>
-      <w:r>
-        <w:rPr>
-          <w:lang w:val="en-US"/>
-        </w:rPr>
-        <w:t>(</w:t>
-      </w:r>
-      <w:r>
-        <w:rPr>
-          <w:lang w:val="en-US"/>
-        </w:rPr>
-        <w:t xml:space="preserve"> Mitchell</w:t>
-      </w:r>
-      <w:proofErr w:type="gramEnd"/>
-      <w:r>
-        <w:rPr>
-          <w:lang w:val="en-US"/>
-        </w:rPr>
-        <w:t xml:space="preserve">, T. M, Machine Learning. </w:t>
-      </w:r>
-      <w:proofErr w:type="spellStart"/>
-      <w:r>
-        <w:t>McGraw</w:t>
-      </w:r>
-      <w:proofErr w:type="spellEnd"/>
-      <w:r>
-        <w:t>-Hill, 1997.)</w:t>
-      </w:r>
+          <w:lang w:val="en-US"/>
+        </w:rPr>
+      </w:pPr>
+    </w:p>
+    <w:p>
+      <w:pPr>
+        <w:rPr>
+          <w:lang w:val="en-US"/>
+        </w:rPr>
+      </w:pPr>
     </w:p>
     <w:p>
       <w:pPr>
@@ -687,16 +640,170 @@
           <w:szCs w:val="60"/>
           <w:lang w:val="en-US"/>
         </w:rPr>
+        <w:t>FINIS</w:t>
+      </w:r>
+    </w:p>
+    <w:p>
+      <w:pPr>
+        <w:rPr>
+          <w:b/>
+          <w:bCs/>
+          <w:lang w:val="en-US"/>
+        </w:rPr>
+      </w:pPr>
+      <w:r>
+        <w:rPr>
+          <w:lang w:val="en-US"/>
+        </w:rPr>
+        <w:t>2.2 ma</w:t>
+      </w:r>
+      <w:r>
+        <w:rPr>
+          <w:b/>
+          <w:bCs/>
+          <w:lang w:val="en-US"/>
+        </w:rPr>
+        <w:t>chine learnin</w:t>
+      </w:r>
+      <w:r>
+        <w:rPr>
+          <w:b/>
+          <w:bCs/>
+          <w:lang w:val="en-US"/>
+        </w:rPr>
+        <w:t xml:space="preserve">g </w:t>
+      </w:r>
+    </w:p>
+    <w:p>
+      <w:pPr>
+        <w:rPr>
+          <w:lang w:val="en-US"/>
+        </w:rPr>
+      </w:pPr>
+      <w:r>
+        <w:rPr>
+          <w:lang w:val="en-US"/>
+        </w:rPr>
+        <w:t>The field of machine learning is concerned with the question of how to construct computer programs that automatically improve with experience. In recent years many successful machine learning applications have been developed, ranging from data-mining programs that learn to detect fraudulent credit card transactions, to information-filtering systems that learn users' reading preferences, to autonomous vehicles that learn to drive on public highways. At the same time, there have been important advances in the theory and algorithms that form the foundations of this field</w:t>
+      </w:r>
+      <w:proofErr w:type="gramStart"/>
+      <w:r>
+        <w:rPr>
+          <w:lang w:val="en-US"/>
+        </w:rPr>
+        <w:t>.</w:t>
+      </w:r>
+      <w:r>
+        <w:rPr>
+          <w:lang w:val="en-US"/>
+        </w:rPr>
+        <w:t>(</w:t>
+      </w:r>
+      <w:proofErr w:type="gramEnd"/>
+      <w:r>
+        <w:rPr>
+          <w:lang w:val="en-US"/>
+        </w:rPr>
+        <w:t>1)</w:t>
+      </w:r>
+    </w:p>
+    <w:p>
+      <w:r>
+        <w:rPr>
+          <w:lang w:val="en-US"/>
+        </w:rPr>
+        <w:t>[1]</w:t>
+      </w:r>
+      <w:proofErr w:type="gramStart"/>
+      <w:r>
+        <w:rPr>
+          <w:lang w:val="en-US"/>
+        </w:rPr>
+        <w:t>(</w:t>
+      </w:r>
+      <w:r>
+        <w:rPr>
+          <w:lang w:val="en-US"/>
+        </w:rPr>
+        <w:t xml:space="preserve"> Mitchell</w:t>
+      </w:r>
+      <w:proofErr w:type="gramEnd"/>
+      <w:r>
+        <w:rPr>
+          <w:lang w:val="en-US"/>
+        </w:rPr>
+        <w:t xml:space="preserve">, T. M, Machine Learning. </w:t>
+      </w:r>
+      <w:proofErr w:type="spellStart"/>
+      <w:r>
+        <w:t>McGraw</w:t>
+      </w:r>
+      <w:proofErr w:type="spellEnd"/>
+      <w:r>
+        <w:t>-Hill, 1997.)</w:t>
+      </w:r>
+    </w:p>
+    <w:p>
+      <w:pPr>
+        <w:jc w:val="center"/>
+        <w:rPr>
+          <w:b/>
+          <w:bCs/>
+          <w:sz w:val="40"/>
+          <w:szCs w:val="40"/>
+          <w:lang w:val="en-US"/>
+        </w:rPr>
+      </w:pPr>
+      <w:r>
+        <w:rPr>
+          <w:b/>
+          <w:bCs/>
+          <w:sz w:val="40"/>
+          <w:szCs w:val="40"/>
+          <w:lang w:val="en-US"/>
+        </w:rPr>
         <w:t>Or</w:t>
       </w:r>
+      <w:r>
+        <w:rPr>
+          <w:b/>
+          <w:bCs/>
+          <w:sz w:val="40"/>
+          <w:szCs w:val="40"/>
+          <w:lang w:val="en-US"/>
+        </w:rPr>
+        <w:t xml:space="preserve"> </w:t>
+      </w:r>
+      <w:proofErr w:type="spellStart"/>
+      <w:r>
+        <w:rPr>
+          <w:b/>
+          <w:bCs/>
+          <w:sz w:val="40"/>
+          <w:szCs w:val="40"/>
+          <w:lang w:val="en-US"/>
+        </w:rPr>
+        <w:t>wla</w:t>
+      </w:r>
+      <w:proofErr w:type="spellEnd"/>
+      <w:r>
+        <w:rPr>
+          <w:b/>
+          <w:bCs/>
+          <w:sz w:val="40"/>
+          <w:szCs w:val="40"/>
+          <w:lang w:val="en-US"/>
+        </w:rPr>
+        <w:t xml:space="preserve"> </w:t>
+      </w:r>
     </w:p>
     <w:p>
       <w:pPr>
         <w:rPr>
           <w:rFonts w:ascii="Segoe UI" w:hAnsi="Segoe UI" w:cs="Segoe UI"/>
           <w:color w:val="404040"/>
-          <w:sz w:val="15"/>
-          <w:szCs w:val="15"/>
+          <w:sz w:val="24"/>
+          <w:szCs w:val="24"/>
           <w:lang w:val="en-US"/>
         </w:rPr>
       </w:pPr>
@@ -704,19 +811,30 @@
         <w:rPr>
           <w:rFonts w:ascii="Segoe UI" w:hAnsi="Segoe UI" w:cs="Segoe UI"/>
           <w:color w:val="404040"/>
-          <w:sz w:val="15"/>
-          <w:szCs w:val="15"/>
-          <w:lang w:val="en-US"/>
-        </w:rPr>
-        <w:t xml:space="preserve">Machine learning (ML) is a branch of artificial intelligence focused on developing algorithms and systems that can learn and improve from experience without being explicitly programmed. This field seeks to create computer programs capable of adapting to new data, identifying patterns, and making data-driven decisions. Over the years, machine learning has enabled groundbreaking applications across various domains, such as fraud detection systems that identify suspicious credit card transactions, personalized recommendation engines that adapt to user </w:t>
+          <w:sz w:val="24"/>
+          <w:szCs w:val="24"/>
+          <w:lang w:val="en-US"/>
+        </w:rPr>
+        <w:t xml:space="preserve">Machine learning (ML) is a branch of artificial intelligence focused on developing algorithms and systems that can learn and improve from experience without being explicitly programmed. This field seeks to create computer programs capable of adapting to new data, identifying patterns, and making data-driven decisions. Over the years, machine learning has enabled groundbreaking applications across various domains, such as fraud detection systems that identify suspicious credit card </w:t>
+      </w:r>
+      <w:r>
+        <w:rPr>
+          <w:rFonts w:ascii="Segoe UI" w:hAnsi="Segoe UI" w:cs="Segoe UI"/>
+          <w:color w:val="404040"/>
+          <w:sz w:val="24"/>
+          <w:szCs w:val="24"/>
+          <w:lang w:val="en-US"/>
+        </w:rPr>
+        <w:lastRenderedPageBreak/>
+        <w:t xml:space="preserve">transactions, personalized recommendation engines that adapt to user </w:t>
       </w:r>
       <w:proofErr w:type="gramStart"/>
       <w:r>
         <w:rPr>
           <w:rFonts w:ascii="Segoe UI" w:hAnsi="Segoe UI" w:cs="Segoe UI"/>
           <w:color w:val="404040"/>
-          <w:sz w:val="15"/>
-          <w:szCs w:val="15"/>
+          <w:sz w:val="24"/>
+          <w:szCs w:val="24"/>
           <w:lang w:val="en-US"/>
         </w:rPr>
         <w:t>preferences,</w:t>
@@ -726,8 +844,8 @@
         <w:rPr>
           <w:rFonts w:ascii="Segoe UI" w:hAnsi="Segoe UI" w:cs="Segoe UI"/>
           <w:color w:val="404040"/>
-          <w:sz w:val="15"/>
-          <w:szCs w:val="15"/>
+          <w:sz w:val="24"/>
+          <w:szCs w:val="24"/>
           <w:lang w:val="en-US"/>
         </w:rPr>
         <w:t xml:space="preserve"> and self-driving cars that navigate complex environments. These advancements have been driven by significant progress in the theoretical foundations and algorithmic techniques that underpin machine </w:t>
@@ -737,32 +855,32 @@
         <w:rPr>
           <w:rFonts w:ascii="Segoe UI" w:hAnsi="Segoe UI" w:cs="Segoe UI"/>
           <w:color w:val="404040"/>
-          <w:sz w:val="15"/>
-          <w:szCs w:val="15"/>
-          <w:lang w:val="en-US"/>
-        </w:rPr>
-        <w:t>learning</w:t>
-      </w:r>
+          <w:sz w:val="24"/>
+          <w:szCs w:val="24"/>
+          <w:lang w:val="en-US"/>
+        </w:rPr>
+        <w:t>learning(</w:t>
+      </w:r>
+      <w:proofErr w:type="gramEnd"/>
       <w:r>
         <w:rPr>
           <w:rFonts w:ascii="Segoe UI" w:hAnsi="Segoe UI" w:cs="Segoe UI"/>
           <w:color w:val="404040"/>
-          <w:sz w:val="15"/>
-          <w:szCs w:val="15"/>
-          <w:lang w:val="en-US"/>
-        </w:rPr>
-        <w:t>(</w:t>
-      </w:r>
-      <w:proofErr w:type="gramEnd"/>
+          <w:sz w:val="24"/>
+          <w:szCs w:val="24"/>
+          <w:lang w:val="en-US"/>
+        </w:rPr>
+        <w:t>1) (2)</w:t>
+      </w:r>
       <w:r>
         <w:rPr>
           <w:rFonts w:ascii="Segoe UI" w:hAnsi="Segoe UI" w:cs="Segoe UI"/>
           <w:color w:val="404040"/>
-          <w:sz w:val="15"/>
-          <w:szCs w:val="15"/>
-          <w:lang w:val="en-US"/>
-        </w:rPr>
-        <w:t>1) (2)</w:t>
+          <w:sz w:val="24"/>
+          <w:szCs w:val="24"/>
+          <w:lang w:val="en-US"/>
+        </w:rPr>
+        <w:t xml:space="preserve"> mixed</w:t>
       </w:r>
     </w:p>
     <w:p>
@@ -776,16 +894,12 @@
         <w:rPr>
           <w:rFonts w:ascii="Segoe UI" w:hAnsi="Segoe UI" w:cs="Segoe UI"/>
           <w:color w:val="404040"/>
-          <w:sz w:val="15"/>
-          <w:szCs w:val="15"/>
         </w:rPr>
       </w:pPr>
       <w:r>
         <w:rPr>
           <w:rFonts w:ascii="Segoe UI" w:hAnsi="Segoe UI" w:cs="Segoe UI"/>
           <w:color w:val="404040"/>
-          <w:sz w:val="15"/>
-          <w:szCs w:val="15"/>
           <w:lang w:val="en-US"/>
         </w:rPr>
         <w:t>Mitchell, T. M. (1997). </w:t>
@@ -795,8 +909,6 @@
           <w:rStyle w:val="Accentuation"/>
           <w:rFonts w:ascii="Segoe UI" w:hAnsi="Segoe UI" w:cs="Segoe UI"/>
           <w:color w:val="404040"/>
-          <w:sz w:val="15"/>
-          <w:szCs w:val="15"/>
           <w:lang w:val="en-US"/>
         </w:rPr>
         <w:t>Machine Learning</w:t>
@@ -805,8 +917,6 @@
         <w:rPr>
           <w:rFonts w:ascii="Segoe UI" w:hAnsi="Segoe UI" w:cs="Segoe UI"/>
           <w:color w:val="404040"/>
-          <w:sz w:val="15"/>
-          <w:szCs w:val="15"/>
           <w:lang w:val="en-US"/>
         </w:rPr>
         <w:t xml:space="preserve">. </w:t>
@@ -816,8 +926,6 @@
         <w:rPr>
           <w:rFonts w:ascii="Segoe UI" w:hAnsi="Segoe UI" w:cs="Segoe UI"/>
           <w:color w:val="404040"/>
-          <w:sz w:val="15"/>
-          <w:szCs w:val="15"/>
         </w:rPr>
         <w:t>McGraw</w:t>
       </w:r>
@@ -826,8 +934,6 @@
         <w:rPr>
           <w:rFonts w:ascii="Segoe UI" w:hAnsi="Segoe UI" w:cs="Segoe UI"/>
           <w:color w:val="404040"/>
-          <w:sz w:val="15"/>
-          <w:szCs w:val="15"/>
         </w:rPr>
         <w:t>-Hill.9(1)</w:t>
       </w:r>
@@ -843,8 +949,6 @@
         <w:rPr>
           <w:rFonts w:ascii="Segoe UI" w:hAnsi="Segoe UI" w:cs="Segoe UI"/>
           <w:color w:val="404040"/>
-          <w:sz w:val="15"/>
-          <w:szCs w:val="15"/>
         </w:rPr>
       </w:pPr>
       <w:proofErr w:type="spellStart"/>
@@ -852,8 +956,6 @@
         <w:rPr>
           <w:rFonts w:ascii="Segoe UI" w:hAnsi="Segoe UI" w:cs="Segoe UI"/>
           <w:color w:val="404040"/>
-          <w:sz w:val="15"/>
-          <w:szCs w:val="15"/>
           <w:lang w:val="en-US"/>
         </w:rPr>
         <w:t>Goodfellow</w:t>
@@ -863,8 +965,6 @@
         <w:rPr>
           <w:rFonts w:ascii="Segoe UI" w:hAnsi="Segoe UI" w:cs="Segoe UI"/>
           <w:color w:val="404040"/>
-          <w:sz w:val="15"/>
-          <w:szCs w:val="15"/>
           <w:lang w:val="en-US"/>
         </w:rPr>
         <w:t xml:space="preserve">, I., </w:t>
@@ -874,8 +974,6 @@
         <w:rPr>
           <w:rFonts w:ascii="Segoe UI" w:hAnsi="Segoe UI" w:cs="Segoe UI"/>
           <w:color w:val="404040"/>
-          <w:sz w:val="15"/>
-          <w:szCs w:val="15"/>
           <w:lang w:val="en-US"/>
         </w:rPr>
         <w:t>Bengio</w:t>
@@ -885,8 +983,6 @@
         <w:rPr>
           <w:rFonts w:ascii="Segoe UI" w:hAnsi="Segoe UI" w:cs="Segoe UI"/>
           <w:color w:val="404040"/>
-          <w:sz w:val="15"/>
-          <w:szCs w:val="15"/>
           <w:lang w:val="en-US"/>
         </w:rPr>
         <w:t xml:space="preserve">, Y., &amp; </w:t>
@@ -896,8 +992,6 @@
         <w:rPr>
           <w:rFonts w:ascii="Segoe UI" w:hAnsi="Segoe UI" w:cs="Segoe UI"/>
           <w:color w:val="404040"/>
-          <w:sz w:val="15"/>
-          <w:szCs w:val="15"/>
           <w:lang w:val="en-US"/>
         </w:rPr>
         <w:t>Courville</w:t>
@@ -907,8 +1001,6 @@
         <w:rPr>
           <w:rFonts w:ascii="Segoe UI" w:hAnsi="Segoe UI" w:cs="Segoe UI"/>
           <w:color w:val="404040"/>
-          <w:sz w:val="15"/>
-          <w:szCs w:val="15"/>
           <w:lang w:val="en-US"/>
         </w:rPr>
         <w:t>, A. (2016). </w:t>
@@ -919,8 +1011,6 @@
           <w:rStyle w:val="Accentuation"/>
           <w:rFonts w:ascii="Segoe UI" w:hAnsi="Segoe UI" w:cs="Segoe UI"/>
           <w:color w:val="404040"/>
-          <w:sz w:val="15"/>
-          <w:szCs w:val="15"/>
         </w:rPr>
         <w:t>Deep</w:t>
       </w:r>
@@ -930,8 +1020,6 @@
           <w:rStyle w:val="Accentuation"/>
           <w:rFonts w:ascii="Segoe UI" w:hAnsi="Segoe UI" w:cs="Segoe UI"/>
           <w:color w:val="404040"/>
-          <w:sz w:val="15"/>
-          <w:szCs w:val="15"/>
         </w:rPr>
         <w:t xml:space="preserve"> Learning</w:t>
       </w:r>
@@ -939,8 +1027,6 @@
         <w:rPr>
           <w:rFonts w:ascii="Segoe UI" w:hAnsi="Segoe UI" w:cs="Segoe UI"/>
           <w:color w:val="404040"/>
-          <w:sz w:val="15"/>
-          <w:szCs w:val="15"/>
         </w:rPr>
         <w:t xml:space="preserve">. MIT </w:t>
       </w:r>
@@ -949,8 +1035,6 @@
         <w:rPr>
           <w:rFonts w:ascii="Segoe UI" w:hAnsi="Segoe UI" w:cs="Segoe UI"/>
           <w:color w:val="404040"/>
-          <w:sz w:val="15"/>
-          <w:szCs w:val="15"/>
         </w:rPr>
         <w:t>Press</w:t>
       </w:r>
@@ -960,8 +1044,6 @@
         <w:rPr>
           <w:rFonts w:ascii="Segoe UI" w:hAnsi="Segoe UI" w:cs="Segoe UI"/>
           <w:color w:val="404040"/>
-          <w:sz w:val="15"/>
-          <w:szCs w:val="15"/>
         </w:rPr>
         <w:t>.(</w:t>
       </w:r>
@@ -970,8 +1052,6 @@
         <w:rPr>
           <w:rFonts w:ascii="Segoe UI" w:hAnsi="Segoe UI" w:cs="Segoe UI"/>
           <w:color w:val="404040"/>
-          <w:sz w:val="15"/>
-          <w:szCs w:val="15"/>
         </w:rPr>
         <w:t>2)</w:t>
       </w:r>
@@ -1003,646 +1083,882 @@
         <w:rPr>
           <w:lang w:val="en-US"/>
         </w:rPr>
-        <w:t xml:space="preserve">Whatever may be the nature and form of learning, machine learning always refers to a very wide-open field wherein computers learn from data to improve performance over time. In machine learning, this kind of learning process is usually classed into three main parts which are supervised learning, unsupervised learning, and reinforcement learning. Each type serves a certain distinct purpose and is used with certain types of problems. Besides those three types, hybrid approaches </w:t>
-      </w:r>
-      <w:r>
-        <w:rPr>
+        <w:t xml:space="preserve">Whatever may be the nature and form of learning, machine learning always refers to a very wide-open field wherein computers learn from data to improve performance over time. </w:t>
+      </w:r>
+      <w:r>
+        <w:rPr>
+          <w:b/>
+          <w:bCs/>
+          <w:lang w:val="en-US"/>
+        </w:rPr>
+        <w:t>In machine learning, this kind of learning process is usually classed into three main parts which are supervised learning, unsupervised learning, and reinforcement learning</w:t>
+      </w:r>
+      <w:r>
+        <w:rPr>
+          <w:lang w:val="en-US"/>
+        </w:rPr>
+        <w:t>. Each type serves a certain distinct purpose and is used with certain types of problems. Besides those three types, hybrid approaches such as commodity inclusion and special techniques have also emerged to maintain and solve more complex issues.</w:t>
+      </w:r>
+    </w:p>
+    <w:p>
+      <w:pPr>
+        <w:rPr>
+          <w:lang w:val="en-US"/>
+        </w:rPr>
+      </w:pPr>
+    </w:p>
+    <w:p>
+      <w:pPr>
+        <w:rPr>
+          <w:b/>
+          <w:bCs/>
+          <w:lang w:val="en-US"/>
+        </w:rPr>
+      </w:pPr>
+      <w:r>
+        <w:rPr>
+          <w:b/>
+          <w:bCs/>
+          <w:lang w:val="en-US"/>
+        </w:rPr>
+        <w:t xml:space="preserve">2.2.1.1 Supervised Learning: </w:t>
+      </w:r>
+      <w:r>
+        <w:rPr>
+          <w:b/>
+          <w:bCs/>
+          <w:color w:val="FF0000"/>
+          <w:lang w:val="en-US"/>
+        </w:rPr>
+        <w:t>Learning from Labeled Data</w:t>
+      </w:r>
+    </w:p>
+    <w:p>
+      <w:pPr>
+        <w:rPr>
+          <w:lang w:val="en-US"/>
+        </w:rPr>
+      </w:pPr>
+      <w:r>
+        <w:rPr>
+          <w:lang w:val="en-US"/>
+        </w:rPr>
+        <w:t>Supervised learning is a fundamental paradigm in machine learning where labeled data is used to train models. Under this paradigm, the input data have known target outputs, thereby allowing the model to learn the relationship between input and output. By spotting patterns and correlations in data, supervised learning algorithms can then make predictions or determine classifications on fresh, never-before-seen data.</w:t>
+      </w:r>
+    </w:p>
+    <w:p>
+      <w:pPr>
+        <w:rPr>
+          <w:b/>
+          <w:bCs/>
+          <w:lang w:val="en-US"/>
+        </w:rPr>
+      </w:pPr>
+      <w:r>
+        <w:rPr>
+          <w:b/>
+          <w:bCs/>
+          <w:lang w:val="en-US"/>
+        </w:rPr>
+        <w:t>Main Applications:</w:t>
+      </w:r>
+    </w:p>
+    <w:p>
+      <w:pPr>
+        <w:rPr>
+          <w:lang w:val="en-US"/>
+        </w:rPr>
+      </w:pPr>
+      <w:r>
+        <w:rPr>
+          <w:lang w:val="en-US"/>
+        </w:rPr>
+        <w:t>Examples of supervised learning applications are:</w:t>
+      </w:r>
+    </w:p>
+    <w:p>
+      <w:pPr>
+        <w:rPr>
+          <w:b/>
+          <w:bCs/>
+          <w:lang w:val="en-US"/>
+        </w:rPr>
+      </w:pPr>
+      <w:r>
+        <w:rPr>
+          <w:b/>
+          <w:bCs/>
+          <w:lang w:val="en-US"/>
+        </w:rPr>
+        <w:t>Classification:</w:t>
+      </w:r>
+    </w:p>
+    <w:p>
+      <w:pPr>
+        <w:rPr>
+          <w:lang w:val="en-US"/>
+        </w:rPr>
+      </w:pPr>
+      <w:r>
+        <w:rPr>
+          <w:lang w:val="en-US"/>
+        </w:rPr>
+        <w:t xml:space="preserve"> In a classification problem, the intention is to assign a set of data points to defined predefined categories or labels. Examples include classifying an email as spam or not spam with the model trained, or diagnosing different medical conditions based on patient data. The well-known algorithms used for classification are decision trees, support vector machines, and neural networks.</w:t>
+      </w:r>
+    </w:p>
+    <w:p>
+      <w:pPr>
+        <w:rPr>
+          <w:lang w:val="en-US"/>
+        </w:rPr>
+      </w:pPr>
+      <w:r>
+        <w:rPr>
+          <w:b/>
+          <w:bCs/>
+          <w:lang w:val="en-US"/>
+        </w:rPr>
+        <w:t>Regression</w:t>
+      </w:r>
+      <w:r>
+        <w:rPr>
+          <w:lang w:val="en-US"/>
+        </w:rPr>
+        <w:t xml:space="preserve">: </w:t>
+      </w:r>
+    </w:p>
+    <w:p>
+      <w:pPr>
+        <w:rPr>
+          <w:lang w:val="en-US"/>
+        </w:rPr>
+      </w:pPr>
+      <w:r>
+        <w:rPr>
+          <w:lang w:val="en-US"/>
+        </w:rPr>
+        <w:t>The regression task is concerned with the prediction of a continuous quantity. This may include estimating house prices, stock market trends, and variations in temperature. Algorithms such as linear regression and polynomial regression are commonly used in this scenario.</w:t>
+      </w:r>
+    </w:p>
+    <w:p>
+      <w:pPr>
+        <w:rPr>
+          <w:b/>
+          <w:bCs/>
+          <w:color w:val="92D050"/>
+          <w:lang w:val="en-US"/>
+        </w:rPr>
+      </w:pPr>
+      <w:r>
+        <w:rPr>
+          <w:b/>
+          <w:bCs/>
+          <w:lang w:val="en-US"/>
+        </w:rPr>
+        <w:t xml:space="preserve">2.2.1.2 Unsupervised Learning: </w:t>
+      </w:r>
+      <w:r>
+        <w:rPr>
+          <w:b/>
+          <w:bCs/>
+          <w:color w:val="92D050"/>
+          <w:lang w:val="en-US"/>
+        </w:rPr>
+        <w:t>Discovering Hidden Patterns</w:t>
+      </w:r>
+    </w:p>
+    <w:p>
+      <w:pPr>
+        <w:pStyle w:val="NormalWeb"/>
+        <w:shd w:val="clear" w:color="auto" w:fill="FFFFFF"/>
+        <w:spacing w:before="360" w:beforeAutospacing="0" w:after="360" w:afterAutospacing="0" w:line="401" w:lineRule="atLeast"/>
+        <w:rPr>
+          <w:rFonts w:ascii="Arial" w:hAnsi="Arial" w:cs="Arial"/>
+          <w:color w:val="666666"/>
+          <w:sz w:val="20"/>
+          <w:szCs w:val="20"/>
+          <w:lang w:val="en-US"/>
+        </w:rPr>
+      </w:pPr>
+      <w:r>
+        <w:rPr>
+          <w:rFonts w:ascii="Arial" w:hAnsi="Arial" w:cs="Arial"/>
+          <w:color w:val="666666"/>
+          <w:sz w:val="20"/>
+          <w:szCs w:val="20"/>
           <w:lang w:val="en-US"/>
         </w:rPr>
         <w:lastRenderedPageBreak/>
-        <w:t>such as commodity inclusion and special techniques have also emerged to maintain and solve more complex issues.</w:t>
-      </w:r>
-    </w:p>
-    <w:p>
-      <w:pPr>
-        <w:rPr>
-          <w:lang w:val="en-US"/>
-        </w:rPr>
-      </w:pPr>
-    </w:p>
-    <w:p>
-      <w:pPr>
-        <w:rPr>
-          <w:b/>
-          <w:bCs/>
-          <w:lang w:val="en-US"/>
-        </w:rPr>
-      </w:pPr>
-      <w:r>
-        <w:rPr>
-          <w:b/>
-          <w:bCs/>
-          <w:lang w:val="en-US"/>
-        </w:rPr>
-        <w:t>2.2.1.1 Supervised Learning: Learning from Labeled Data</w:t>
-      </w:r>
-    </w:p>
-    <w:p>
-      <w:pPr>
-        <w:rPr>
-          <w:lang w:val="en-US"/>
-        </w:rPr>
-      </w:pPr>
-      <w:r>
-        <w:rPr>
-          <w:lang w:val="en-US"/>
-        </w:rPr>
-        <w:t xml:space="preserve">Data can then eventually be transferred from supervised learning to various machine learning types. Supervised learning refers to the process by which models are trained on a dataset, where for each </w:t>
+        <w:t>Unsupervised learning is a type of machine learning (</w:t>
+      </w:r>
+      <w:hyperlink r:id="rId5" w:history="1">
+        <w:r>
+          <w:rPr>
+            <w:rStyle w:val="Lienhypertexte"/>
+            <w:rFonts w:ascii="Arial" w:hAnsi="Arial" w:cs="Arial"/>
+            <w:color w:val="007CAD"/>
+            <w:sz w:val="20"/>
+            <w:szCs w:val="20"/>
+            <w:lang w:val="en-US"/>
+          </w:rPr>
+          <w:t>ML</w:t>
+        </w:r>
+      </w:hyperlink>
+      <w:r>
+        <w:rPr>
+          <w:rFonts w:ascii="Arial" w:hAnsi="Arial" w:cs="Arial"/>
+          <w:color w:val="666666"/>
+          <w:sz w:val="20"/>
+          <w:szCs w:val="20"/>
+          <w:lang w:val="en-US"/>
+        </w:rPr>
+        <w:t>) technique that uses artificial intelligence (</w:t>
+      </w:r>
+      <w:hyperlink r:id="rId6" w:history="1">
+        <w:r>
+          <w:rPr>
+            <w:rStyle w:val="Lienhypertexte"/>
+            <w:rFonts w:ascii="Arial" w:hAnsi="Arial" w:cs="Arial"/>
+            <w:color w:val="007CAD"/>
+            <w:sz w:val="20"/>
+            <w:szCs w:val="20"/>
+            <w:lang w:val="en-US"/>
+          </w:rPr>
+          <w:t>AI</w:t>
+        </w:r>
+      </w:hyperlink>
+      <w:r>
+        <w:rPr>
+          <w:rFonts w:ascii="Arial" w:hAnsi="Arial" w:cs="Arial"/>
+          <w:color w:val="666666"/>
+          <w:sz w:val="20"/>
+          <w:szCs w:val="20"/>
+          <w:lang w:val="en-US"/>
+        </w:rPr>
+        <w:t>) algorithms to identify patterns in data sets that are neither classified nor labeled. Unsupervised learning models don't need supervision or preexisting categories while training data sets, making them ideal for discovering patterns, groupings and differences in </w:t>
+      </w:r>
+      <w:hyperlink r:id="rId7" w:history="1">
+        <w:r>
+          <w:rPr>
+            <w:rStyle w:val="Lienhypertexte"/>
+            <w:rFonts w:ascii="Arial" w:hAnsi="Arial" w:cs="Arial"/>
+            <w:color w:val="007CAD"/>
+            <w:sz w:val="20"/>
+            <w:szCs w:val="20"/>
+            <w:lang w:val="en-US"/>
+          </w:rPr>
+          <w:t>unstructured data</w:t>
+        </w:r>
+      </w:hyperlink>
+      <w:r>
+        <w:rPr>
+          <w:rFonts w:ascii="Arial" w:hAnsi="Arial" w:cs="Arial"/>
+          <w:color w:val="666666"/>
+          <w:sz w:val="20"/>
+          <w:szCs w:val="20"/>
+          <w:lang w:val="en-US"/>
+        </w:rPr>
+        <w:t>. It's well-suited for processes such as </w:t>
+      </w:r>
+      <w:hyperlink r:id="rId8" w:history="1">
+        <w:r>
+          <w:rPr>
+            <w:rStyle w:val="Lienhypertexte"/>
+            <w:rFonts w:ascii="Arial" w:hAnsi="Arial" w:cs="Arial"/>
+            <w:color w:val="007CAD"/>
+            <w:sz w:val="20"/>
+            <w:szCs w:val="20"/>
+            <w:lang w:val="en-US"/>
+          </w:rPr>
+          <w:t>customer segmentation</w:t>
+        </w:r>
+      </w:hyperlink>
+      <w:r>
+        <w:rPr>
+          <w:rFonts w:ascii="Arial" w:hAnsi="Arial" w:cs="Arial"/>
+          <w:color w:val="666666"/>
+          <w:sz w:val="20"/>
+          <w:szCs w:val="20"/>
+          <w:lang w:val="en-US"/>
+        </w:rPr>
+        <w:t>, exploratory data analysis, </w:t>
+      </w:r>
+      <w:hyperlink r:id="rId9" w:history="1">
+        <w:r>
+          <w:rPr>
+            <w:rStyle w:val="Lienhypertexte"/>
+            <w:rFonts w:ascii="Arial" w:hAnsi="Arial" w:cs="Arial"/>
+            <w:color w:val="007CAD"/>
+            <w:sz w:val="20"/>
+            <w:szCs w:val="20"/>
+            <w:lang w:val="en-US"/>
+          </w:rPr>
+          <w:t>dimensionality reduction</w:t>
+        </w:r>
+      </w:hyperlink>
+      <w:r>
+        <w:rPr>
+          <w:rFonts w:ascii="Arial" w:hAnsi="Arial" w:cs="Arial"/>
+          <w:color w:val="666666"/>
+          <w:sz w:val="20"/>
+          <w:szCs w:val="20"/>
+          <w:lang w:val="en-US"/>
+        </w:rPr>
+        <w:t> and image recognition.</w:t>
+      </w:r>
+    </w:p>
+    <w:p>
+      <w:pPr>
+        <w:pStyle w:val="NormalWeb"/>
+        <w:shd w:val="clear" w:color="auto" w:fill="FFFFFF"/>
+        <w:spacing w:before="360" w:beforeAutospacing="0" w:after="360" w:afterAutospacing="0" w:line="401" w:lineRule="atLeast"/>
+        <w:rPr>
+          <w:rFonts w:ascii="Arial" w:hAnsi="Arial" w:cs="Arial"/>
+          <w:color w:val="666666"/>
+          <w:sz w:val="20"/>
+          <w:szCs w:val="20"/>
+          <w:lang w:val="en-US"/>
+        </w:rPr>
+      </w:pPr>
+      <w:r>
+        <w:rPr>
+          <w:rFonts w:ascii="Arial" w:hAnsi="Arial" w:cs="Arial"/>
+          <w:color w:val="666666"/>
+          <w:sz w:val="20"/>
+          <w:szCs w:val="20"/>
+          <w:lang w:val="en-US"/>
+        </w:rPr>
+        <w:t>Unsupervised learning algorithms can classify, label and group the data points contained within data sets without requiring any external guidance to perform that task. In other words, unsupervised learning enables a system to identify patterns within data sets on its own.</w:t>
+      </w:r>
+    </w:p>
+    <w:p>
+      <w:pPr>
+        <w:pStyle w:val="NormalWeb"/>
+        <w:shd w:val="clear" w:color="auto" w:fill="FFFFFF"/>
+        <w:spacing w:before="360" w:beforeAutospacing="0" w:after="360" w:afterAutospacing="0" w:line="401" w:lineRule="atLeast"/>
+        <w:rPr>
+          <w:rFonts w:ascii="Arial" w:hAnsi="Arial" w:cs="Arial"/>
+          <w:color w:val="666666"/>
+          <w:sz w:val="20"/>
+          <w:szCs w:val="20"/>
+          <w:lang w:val="en-US"/>
+        </w:rPr>
+      </w:pPr>
+      <w:r>
+        <w:rPr>
+          <w:rFonts w:ascii="Arial" w:hAnsi="Arial" w:cs="Arial"/>
+          <w:color w:val="666666"/>
+          <w:sz w:val="20"/>
+          <w:szCs w:val="20"/>
+          <w:lang w:val="en-US"/>
+        </w:rPr>
+        <w:t>In unsupervised learning, an AI system groups unsorted information according to similarities and differences even though no categories are provided.</w:t>
+      </w:r>
+    </w:p>
+    <w:p>
+      <w:pPr>
+        <w:pStyle w:val="NormalWeb"/>
+        <w:shd w:val="clear" w:color="auto" w:fill="FFFFFF"/>
+        <w:spacing w:before="360" w:beforeAutospacing="0" w:after="360" w:afterAutospacing="0" w:line="401" w:lineRule="atLeast"/>
+        <w:rPr>
+          <w:rFonts w:ascii="Arial" w:hAnsi="Arial" w:cs="Arial"/>
+          <w:color w:val="666666"/>
+          <w:sz w:val="20"/>
+          <w:szCs w:val="20"/>
+          <w:lang w:val="en-US"/>
+        </w:rPr>
+      </w:pPr>
+      <w:r>
+        <w:rPr>
+          <w:rFonts w:ascii="Arial" w:hAnsi="Arial" w:cs="Arial"/>
+          <w:color w:val="666666"/>
+          <w:sz w:val="20"/>
+          <w:szCs w:val="20"/>
+          <w:lang w:val="en-US"/>
+        </w:rPr>
+        <w:t>AI systems capable of unsupervised learning are often associated with </w:t>
+      </w:r>
+      <w:hyperlink r:id="rId10" w:history="1">
+        <w:r>
+          <w:rPr>
+            <w:rStyle w:val="Lienhypertexte"/>
+            <w:rFonts w:ascii="Arial" w:hAnsi="Arial" w:cs="Arial"/>
+            <w:color w:val="007CAD"/>
+            <w:sz w:val="20"/>
+            <w:szCs w:val="20"/>
+            <w:lang w:val="en-US"/>
+          </w:rPr>
+          <w:t>generative learning models</w:t>
+        </w:r>
+      </w:hyperlink>
+      <w:r>
+        <w:rPr>
+          <w:rFonts w:ascii="Arial" w:hAnsi="Arial" w:cs="Arial"/>
+          <w:color w:val="666666"/>
+          <w:sz w:val="20"/>
+          <w:szCs w:val="20"/>
+          <w:lang w:val="en-US"/>
+        </w:rPr>
+        <w:t>, although they might also use a retrieval-based approach, which is most often associated with </w:t>
+      </w:r>
+      <w:hyperlink r:id="rId11" w:history="1">
+        <w:r>
+          <w:rPr>
+            <w:rStyle w:val="Lienhypertexte"/>
+            <w:rFonts w:ascii="Arial" w:hAnsi="Arial" w:cs="Arial"/>
+            <w:color w:val="007CAD"/>
+            <w:sz w:val="20"/>
+            <w:szCs w:val="20"/>
+            <w:lang w:val="en-US"/>
+          </w:rPr>
+          <w:t>supervised learning</w:t>
+        </w:r>
+      </w:hyperlink>
+      <w:r>
+        <w:rPr>
+          <w:rFonts w:ascii="Arial" w:hAnsi="Arial" w:cs="Arial"/>
+          <w:color w:val="666666"/>
+          <w:sz w:val="20"/>
+          <w:szCs w:val="20"/>
+          <w:lang w:val="en-US"/>
+        </w:rPr>
+        <w:t>. </w:t>
+      </w:r>
+      <w:proofErr w:type="spellStart"/>
+      <w:r>
+        <w:rPr>
+          <w:rFonts w:ascii="Arial" w:hAnsi="Arial" w:cs="Arial"/>
+          <w:color w:val="666666"/>
+          <w:sz w:val="20"/>
+          <w:szCs w:val="20"/>
+        </w:rPr>
+        <w:fldChar w:fldCharType="begin"/>
+      </w:r>
+      <w:r>
+        <w:rPr>
+          <w:rFonts w:ascii="Arial" w:hAnsi="Arial" w:cs="Arial"/>
+          <w:color w:val="666666"/>
+          <w:sz w:val="20"/>
+          <w:szCs w:val="20"/>
+          <w:lang w:val="en-US"/>
+        </w:rPr>
+        <w:instrText xml:space="preserve"> HYPERLINK "https://www.techtarget.com/searchcustomerexperience/definition/chatbot" </w:instrText>
+      </w:r>
+      <w:r>
+        <w:rPr>
+          <w:rFonts w:ascii="Arial" w:hAnsi="Arial" w:cs="Arial"/>
+          <w:color w:val="666666"/>
+          <w:sz w:val="20"/>
+          <w:szCs w:val="20"/>
+        </w:rPr>
+        <w:fldChar w:fldCharType="separate"/>
+      </w:r>
+      <w:r>
+        <w:rPr>
+          <w:rStyle w:val="Lienhypertexte"/>
+          <w:rFonts w:ascii="Arial" w:hAnsi="Arial" w:cs="Arial"/>
+          <w:color w:val="007CAD"/>
+          <w:sz w:val="20"/>
+          <w:szCs w:val="20"/>
+          <w:lang w:val="en-US"/>
+        </w:rPr>
+        <w:t>Chatbots</w:t>
+      </w:r>
+      <w:proofErr w:type="spellEnd"/>
+      <w:r>
+        <w:rPr>
+          <w:rFonts w:ascii="Arial" w:hAnsi="Arial" w:cs="Arial"/>
+          <w:color w:val="666666"/>
+          <w:sz w:val="20"/>
+          <w:szCs w:val="20"/>
+        </w:rPr>
+        <w:fldChar w:fldCharType="end"/>
+      </w:r>
+      <w:r>
+        <w:rPr>
+          <w:rFonts w:ascii="Arial" w:hAnsi="Arial" w:cs="Arial"/>
+          <w:color w:val="666666"/>
+          <w:sz w:val="20"/>
+          <w:szCs w:val="20"/>
+          <w:lang w:val="en-US"/>
+        </w:rPr>
+        <w:t>, self-driving cars, </w:t>
+      </w:r>
+      <w:hyperlink r:id="rId12" w:history="1">
+        <w:r>
+          <w:rPr>
+            <w:rStyle w:val="Lienhypertexte"/>
+            <w:rFonts w:ascii="Arial" w:hAnsi="Arial" w:cs="Arial"/>
+            <w:color w:val="007CAD"/>
+            <w:sz w:val="20"/>
+            <w:szCs w:val="20"/>
+            <w:lang w:val="en-US"/>
+          </w:rPr>
+          <w:t>facial recognition</w:t>
+        </w:r>
+      </w:hyperlink>
+      <w:r>
+        <w:rPr>
+          <w:rFonts w:ascii="Arial" w:hAnsi="Arial" w:cs="Arial"/>
+          <w:color w:val="666666"/>
+          <w:sz w:val="20"/>
+          <w:szCs w:val="20"/>
+          <w:lang w:val="en-US"/>
+        </w:rPr>
+        <w:t> programs, </w:t>
+      </w:r>
+      <w:hyperlink r:id="rId13" w:history="1">
+        <w:r>
+          <w:rPr>
+            <w:rStyle w:val="Lienhypertexte"/>
+            <w:rFonts w:ascii="Arial" w:hAnsi="Arial" w:cs="Arial"/>
+            <w:color w:val="007CAD"/>
+            <w:sz w:val="20"/>
+            <w:szCs w:val="20"/>
+            <w:lang w:val="en-US"/>
+          </w:rPr>
+          <w:t>expert systems</w:t>
+        </w:r>
+      </w:hyperlink>
+      <w:r>
+        <w:rPr>
+          <w:rFonts w:ascii="Arial" w:hAnsi="Arial" w:cs="Arial"/>
+          <w:color w:val="666666"/>
+          <w:sz w:val="20"/>
+          <w:szCs w:val="20"/>
+          <w:lang w:val="en-US"/>
+        </w:rPr>
+        <w:t> and robots are among the systems that use supervised or unsupervised learning approaches. Unsupervised learning is also known as </w:t>
+      </w:r>
+      <w:r>
+        <w:rPr>
+          <w:rFonts w:ascii="Arial" w:hAnsi="Arial" w:cs="Arial"/>
+          <w:i/>
+          <w:iCs/>
+          <w:color w:val="666666"/>
+          <w:sz w:val="20"/>
+          <w:szCs w:val="20"/>
+          <w:lang w:val="en-US"/>
+        </w:rPr>
+        <w:t>unsupervised machine learning</w:t>
+      </w:r>
+      <w:r>
+        <w:rPr>
+          <w:rFonts w:ascii="Arial" w:hAnsi="Arial" w:cs="Arial"/>
+          <w:color w:val="666666"/>
+          <w:sz w:val="20"/>
+          <w:szCs w:val="20"/>
+          <w:lang w:val="en-US"/>
+        </w:rPr>
+        <w:t>.</w:t>
+      </w:r>
+      <w:r>
+        <w:rPr>
+          <w:rFonts w:ascii="Arial" w:hAnsi="Arial" w:cs="Arial"/>
+          <w:color w:val="666666"/>
+          <w:sz w:val="20"/>
+          <w:szCs w:val="20"/>
+          <w:lang w:val="en-US"/>
+        </w:rPr>
+        <w:t xml:space="preserve"> (3)</w:t>
+      </w:r>
+    </w:p>
+    <w:p>
+      <w:pPr>
+        <w:pStyle w:val="NormalWeb"/>
+        <w:shd w:val="clear" w:color="auto" w:fill="FFFFFF"/>
+        <w:spacing w:before="360" w:beforeAutospacing="0" w:after="360" w:afterAutospacing="0" w:line="401" w:lineRule="atLeast"/>
+        <w:rPr>
+          <w:rFonts w:ascii="Arial" w:hAnsi="Arial" w:cs="Arial"/>
+          <w:color w:val="666666"/>
+          <w:sz w:val="20"/>
+          <w:szCs w:val="20"/>
+          <w:lang w:val="en-US"/>
+        </w:rPr>
+      </w:pPr>
+      <w:r>
+        <w:rPr>
+          <w:rFonts w:ascii="Arial" w:hAnsi="Arial" w:cs="Arial"/>
+          <w:color w:val="666666"/>
+          <w:sz w:val="20"/>
+          <w:szCs w:val="20"/>
+          <w:lang w:val="en-US"/>
+        </w:rPr>
+        <w:t>(3)</w:t>
       </w:r>
       <w:proofErr w:type="gramStart"/>
       <w:r>
         <w:rPr>
-          <w:lang w:val="en-US"/>
-        </w:rPr>
-        <w:t>input,</w:t>
+          <w:rFonts w:ascii="Arial" w:hAnsi="Arial" w:cs="Arial"/>
+          <w:color w:val="666666"/>
+          <w:sz w:val="20"/>
+          <w:szCs w:val="20"/>
+          <w:lang w:val="en-US"/>
+        </w:rPr>
+        <w:t>(</w:t>
+      </w:r>
+      <w:r>
+        <w:rPr>
+          <w:lang w:val="en-US"/>
+        </w:rPr>
+        <w:t xml:space="preserve"> </w:t>
+      </w:r>
+      <w:r>
+        <w:rPr>
+          <w:rFonts w:ascii="Arial" w:hAnsi="Arial" w:cs="Arial"/>
+          <w:color w:val="666666"/>
+          <w:sz w:val="20"/>
+          <w:szCs w:val="20"/>
+          <w:lang w:val="en-US"/>
+        </w:rPr>
+        <w:t>https</w:t>
       </w:r>
       <w:proofErr w:type="gramEnd"/>
       <w:r>
         <w:rPr>
-          <w:lang w:val="en-US"/>
-        </w:rPr>
-        <w:t xml:space="preserve"> there is a corresponding target output label. This allows a model to learn a mapping from inputs to outputs through identifying patterns and relationships in the data.</w:t>
-      </w:r>
-    </w:p>
-    <w:p>
-      <w:pPr>
-        <w:rPr>
-          <w:lang w:val="en-US"/>
-        </w:rPr>
-      </w:pPr>
-    </w:p>
-    <w:p>
-      <w:pPr>
-        <w:rPr>
-          <w:b/>
-          <w:bCs/>
-          <w:lang w:val="en-US"/>
-        </w:rPr>
-      </w:pPr>
-      <w:r>
-        <w:rPr>
-          <w:b/>
-          <w:bCs/>
-          <w:lang w:val="en-US"/>
-        </w:rPr>
-        <w:t>Main Applications:</w:t>
-      </w:r>
-    </w:p>
-    <w:p>
-      <w:pPr>
-        <w:rPr>
-          <w:lang w:val="en-US"/>
-        </w:rPr>
-      </w:pPr>
-      <w:r>
-        <w:rPr>
-          <w:lang w:val="en-US"/>
-        </w:rPr>
-        <w:t>Examples of supervised learning applications are:</w:t>
-      </w:r>
-    </w:p>
-    <w:p>
-      <w:pPr>
-        <w:rPr>
-          <w:lang w:val="en-US"/>
-        </w:rPr>
-      </w:pPr>
-    </w:p>
-    <w:p>
-      <w:pPr>
-        <w:rPr>
-          <w:lang w:val="en-US"/>
-        </w:rPr>
-      </w:pPr>
-      <w:r>
-        <w:rPr>
-          <w:b/>
-          <w:bCs/>
-          <w:lang w:val="en-US"/>
-        </w:rPr>
-        <w:t>Classification</w:t>
-      </w:r>
-      <w:r>
-        <w:rPr>
-          <w:lang w:val="en-US"/>
-        </w:rPr>
-        <w:t xml:space="preserve">: Assigning data points to a finite number of labels. </w:t>
+          <w:rFonts w:ascii="Arial" w:hAnsi="Arial" w:cs="Arial"/>
+          <w:color w:val="666666"/>
+          <w:sz w:val="20"/>
+          <w:szCs w:val="20"/>
+          <w:lang w:val="en-US"/>
+        </w:rPr>
+        <w:t>://www.techtarget.com/searchenterpriseai/definition/unsupervised-learning</w:t>
+      </w:r>
+      <w:r>
+        <w:rPr>
+          <w:rFonts w:ascii="Arial" w:hAnsi="Arial" w:cs="Arial"/>
+          <w:color w:val="666666"/>
+          <w:sz w:val="20"/>
+          <w:szCs w:val="20"/>
+          <w:lang w:val="en-US"/>
+        </w:rPr>
+        <w:t>)</w:t>
+      </w:r>
+    </w:p>
+    <w:p>
+      <w:pPr>
+        <w:rPr>
+          <w:b/>
+          <w:bCs/>
+          <w:lang w:val="en-US"/>
+        </w:rPr>
+      </w:pPr>
+    </w:p>
+    <w:p>
+      <w:pPr>
+        <w:rPr>
+          <w:b/>
+          <w:bCs/>
+          <w:lang w:val="en-US"/>
+        </w:rPr>
+      </w:pPr>
+      <w:r>
+        <w:rPr>
+          <w:b/>
+          <w:bCs/>
+          <w:lang w:val="en-US"/>
+        </w:rPr>
+        <w:t>2.2.1.3 Reinforcement Learning:</w:t>
+      </w:r>
+      <w:r>
+        <w:rPr>
+          <w:b/>
+          <w:bCs/>
+          <w:color w:val="92D050"/>
+          <w:lang w:val="en-US"/>
+        </w:rPr>
+        <w:t xml:space="preserve"> Learning Through Interaction</w:t>
+      </w:r>
+    </w:p>
+    <w:p>
+      <w:pPr>
+        <w:rPr>
+          <w:lang w:val="en-US"/>
+        </w:rPr>
+      </w:pPr>
+      <w:r>
+        <w:rPr>
+          <w:lang w:val="en-US"/>
+        </w:rPr>
+        <w:t>Reinforcement learning problems involve learning how to map situations to actions to maximize a numerical reward signal. These problems are inherently closed-loop, as the system’s actions influence its future inputs. Unlike other forms of machine learning, the learner is not explicitly told which actions to take but must discover the best ones through trial and error. In more complex scenarios, actions impact not only immediate rewards but also future states and long-term rewards, making decision-making more challenging</w:t>
+      </w:r>
+      <w:r>
+        <w:rPr>
+          <w:lang w:val="en-US"/>
+        </w:rPr>
+        <w:t xml:space="preserve"> (4) </w:t>
+      </w:r>
+    </w:p>
+    <w:p>
+      <w:pPr>
+        <w:rPr>
+          <w:lang w:val="en-US"/>
+        </w:rPr>
+      </w:pPr>
+      <w:r>
+        <w:rPr>
+          <w:lang w:val="en-US"/>
+        </w:rPr>
+        <w:t>(4)</w:t>
       </w:r>
       <w:proofErr w:type="gramStart"/>
       <w:r>
         <w:rPr>
           <w:lang w:val="en-US"/>
         </w:rPr>
-        <w:t>Diagnosis of medical diseases from images and classification of mail as either "spam" or "not spam".</w:t>
+        <w:t>(</w:t>
+      </w:r>
+      <w:r>
+        <w:rPr>
+          <w:lang w:val="en-US"/>
+        </w:rPr>
+        <w:t xml:space="preserve"> Reinforcement</w:t>
       </w:r>
       <w:proofErr w:type="gramEnd"/>
-    </w:p>
-    <w:p>
-      <w:pPr>
-        <w:rPr>
-          <w:lang w:val="en-US"/>
-        </w:rPr>
-      </w:pPr>
-    </w:p>
-    <w:p>
-      <w:pPr>
-        <w:rPr>
-          <w:lang w:val="en-US"/>
-        </w:rPr>
-      </w:pPr>
-      <w:r>
-        <w:rPr>
-          <w:b/>
-          <w:bCs/>
-          <w:lang w:val="en-US"/>
-        </w:rPr>
-        <w:t>Regression</w:t>
-      </w:r>
-      <w:r>
-        <w:rPr>
-          <w:lang w:val="en-US"/>
-        </w:rPr>
-        <w:t>: Forecasting continuous value estimates such as for prices of houses, stock market values, or probable temperatures at a future date.</w:t>
-      </w:r>
-    </w:p>
-    <w:p>
-      <w:pPr>
-        <w:rPr>
-          <w:lang w:val="en-US"/>
-        </w:rPr>
-      </w:pPr>
-    </w:p>
-    <w:p>
-      <w:pPr>
-        <w:rPr>
-          <w:lang w:val="en-US"/>
-        </w:rPr>
-      </w:pPr>
-      <w:r>
-        <w:rPr>
-          <w:lang w:val="en-US"/>
-        </w:rPr>
-        <w:t xml:space="preserve">Some </w:t>
-      </w:r>
-      <w:r>
-        <w:rPr>
-          <w:b/>
-          <w:bCs/>
-          <w:lang w:val="en-US"/>
-        </w:rPr>
-        <w:t>Familiar Algorithms</w:t>
-      </w:r>
-      <w:r>
-        <w:rPr>
-          <w:lang w:val="en-US"/>
-        </w:rPr>
-        <w:t xml:space="preserve"> Include:</w:t>
-      </w:r>
-    </w:p>
-    <w:p>
-      <w:pPr>
-        <w:rPr>
-          <w:lang w:val="en-US"/>
-        </w:rPr>
-      </w:pPr>
-    </w:p>
-    <w:p>
-      <w:pPr>
-        <w:rPr>
-          <w:lang w:val="en-US"/>
-        </w:rPr>
-      </w:pPr>
-      <w:r>
-        <w:rPr>
-          <w:b/>
-          <w:bCs/>
-          <w:lang w:val="en-US"/>
-        </w:rPr>
-        <w:t>Decision Trees</w:t>
-      </w:r>
-      <w:r>
-        <w:rPr>
-          <w:lang w:val="en-US"/>
-        </w:rPr>
-        <w:t>: They represent very simple and powerful models that divide data into branches depending on feature values.</w:t>
-      </w:r>
-    </w:p>
-    <w:p>
-      <w:pPr>
-        <w:rPr>
-          <w:lang w:val="en-US"/>
-        </w:rPr>
-      </w:pPr>
-    </w:p>
-    <w:p>
-      <w:pPr>
-        <w:rPr>
-          <w:lang w:val="en-US"/>
-        </w:rPr>
-      </w:pPr>
-      <w:r>
-        <w:rPr>
-          <w:b/>
-          <w:bCs/>
-          <w:lang w:val="en-US"/>
-        </w:rPr>
-        <w:t>Support Vector Machines (SVMs</w:t>
-      </w:r>
-      <w:r>
-        <w:rPr>
-          <w:lang w:val="en-US"/>
-        </w:rPr>
-        <w:t>): Work for classification tasks but are especially good when applied to high-dimensional spaces.</w:t>
-      </w:r>
-    </w:p>
-    <w:p>
-      <w:pPr>
-        <w:rPr>
-          <w:lang w:val="en-US"/>
-        </w:rPr>
-      </w:pPr>
-    </w:p>
-    <w:p>
-      <w:pPr>
-        <w:rPr>
-          <w:lang w:val="en-US"/>
-        </w:rPr>
-      </w:pPr>
-      <w:r>
-        <w:rPr>
-          <w:b/>
-          <w:bCs/>
-          <w:lang w:val="en-US"/>
-        </w:rPr>
-        <w:t>Neural Networks</w:t>
-      </w:r>
-      <w:r>
-        <w:rPr>
-          <w:lang w:val="en-US"/>
-        </w:rPr>
-        <w:t>: These are models that can work on a wide variety of complicated, nonlinear relationships (</w:t>
+      <w:r>
+        <w:rPr>
+          <w:lang w:val="en-US"/>
+        </w:rPr>
+        <w:t xml:space="preserve"> Learning: An Introduction Second edition, in progress Richard S. Sutton and Andrew G. </w:t>
       </w:r>
       <w:proofErr w:type="spellStart"/>
       <w:r>
         <w:rPr>
           <w:lang w:val="en-US"/>
         </w:rPr>
-        <w:t>Goodfellow</w:t>
+        <w:t>Barto</w:t>
       </w:r>
       <w:proofErr w:type="spellEnd"/>
       <w:r>
         <w:rPr>
           <w:lang w:val="en-US"/>
         </w:rPr>
-        <w:t xml:space="preserve"> et al., 2016).</w:t>
-      </w:r>
-    </w:p>
-    <w:p>
-      <w:pPr>
-        <w:rPr>
-          <w:lang w:val="en-US"/>
-        </w:rPr>
-      </w:pPr>
-    </w:p>
-    <w:p>
-      <w:pPr>
-        <w:rPr>
-          <w:lang w:val="en-US"/>
-        </w:rPr>
-      </w:pPr>
-      <w:r>
-        <w:rPr>
-          <w:lang w:val="en-US"/>
-        </w:rPr>
-        <w:t xml:space="preserve">It is more effective when more amounts of labeled data are available for supervised learning, but it handles </w:t>
+        <w:t xml:space="preserve"> c 2014, 2015</w:t>
+      </w:r>
+      <w:r>
+        <w:rPr>
+          <w:lang w:val="en-US"/>
+        </w:rPr>
+        <w:t>)</w:t>
+      </w:r>
+      <w:r>
+        <w:rPr>
+          <w:lang w:val="en-US"/>
+        </w:rPr>
+        <w:t>.</w:t>
+      </w:r>
+    </w:p>
+    <w:p>
+      <w:pPr>
+        <w:rPr>
+          <w:b/>
+          <w:bCs/>
+          <w:color w:val="000000" w:themeColor="text1"/>
+          <w:sz w:val="60"/>
+          <w:szCs w:val="60"/>
+          <w:lang w:val="en-US"/>
+        </w:rPr>
+      </w:pPr>
+      <w:r>
+        <w:rPr>
+          <w:b/>
+          <w:bCs/>
+          <w:color w:val="000000" w:themeColor="text1"/>
+          <w:sz w:val="60"/>
+          <w:szCs w:val="60"/>
+          <w:lang w:val="en-US"/>
+        </w:rPr>
+        <w:t xml:space="preserve">               </w:t>
+      </w:r>
+      <w:r>
+        <w:rPr>
+          <w:b/>
+          <w:bCs/>
+          <w:color w:val="000000" w:themeColor="text1"/>
+          <w:sz w:val="60"/>
+          <w:szCs w:val="60"/>
+          <w:lang w:val="en-US"/>
+        </w:rPr>
+        <w:t xml:space="preserve">Finis </w:t>
       </w:r>
       <w:proofErr w:type="spellStart"/>
       <w:r>
         <w:rPr>
-          <w:lang w:val="en-US"/>
-        </w:rPr>
-        <w:t>overfitting</w:t>
+          <w:b/>
+          <w:bCs/>
+          <w:color w:val="000000" w:themeColor="text1"/>
+          <w:sz w:val="60"/>
+          <w:szCs w:val="60"/>
+          <w:lang w:val="en-US"/>
+        </w:rPr>
+        <w:t>jusqua</w:t>
       </w:r>
       <w:proofErr w:type="spellEnd"/>
       <w:r>
         <w:rPr>
-          <w:lang w:val="en-US"/>
-        </w:rPr>
-        <w:t xml:space="preserve"> and bias carefully (Hastie et al., 2009).</w:t>
-      </w:r>
-    </w:p>
-    <w:p>
-      <w:pPr>
-        <w:rPr>
-          <w:b/>
-          <w:bCs/>
-          <w:lang w:val="en-US"/>
-        </w:rPr>
-      </w:pPr>
-    </w:p>
-    <w:p>
-      <w:pPr>
-        <w:rPr>
-          <w:b/>
-          <w:bCs/>
-          <w:lang w:val="en-US"/>
-        </w:rPr>
-      </w:pPr>
-      <w:r>
-        <w:rPr>
-          <w:b/>
-          <w:bCs/>
-          <w:lang w:val="en-US"/>
-        </w:rPr>
-        <w:t xml:space="preserve">2.2.1.2 Unsupervised Learning: </w:t>
-      </w:r>
-      <w:r>
-        <w:rPr>
-          <w:b/>
-          <w:bCs/>
-          <w:color w:val="92D050"/>
-          <w:lang w:val="en-US"/>
-        </w:rPr>
-        <w:t>Discovering Hidden Patterns</w:t>
-      </w:r>
-    </w:p>
-    <w:p>
-      <w:pPr>
-        <w:rPr>
-          <w:lang w:val="en-US"/>
-        </w:rPr>
-      </w:pPr>
-      <w:r>
-        <w:rPr>
-          <w:lang w:val="en-US"/>
-        </w:rPr>
-        <w:t>This form of unsupervised learning does not carry any labels along with the data. Rather, it finds hidden structures or patterns in data without explicit guidance. This approach is quite suitable for exploratory data analysis and feature extraction.</w:t>
-      </w:r>
-    </w:p>
-    <w:p>
-      <w:pPr>
-        <w:rPr>
-          <w:lang w:val="en-US"/>
-        </w:rPr>
-      </w:pPr>
-    </w:p>
-    <w:p>
-      <w:pPr>
-        <w:rPr>
-          <w:lang w:val="en-US"/>
-        </w:rPr>
-      </w:pPr>
-      <w:r>
-        <w:rPr>
-          <w:rStyle w:val="lev"/>
-          <w:rFonts w:ascii="Segoe UI" w:hAnsi="Segoe UI" w:cs="Segoe UI"/>
-          <w:color w:val="404040"/>
-          <w:sz w:val="15"/>
-          <w:szCs w:val="15"/>
-        </w:rPr>
-        <w:t>Key Applications</w:t>
-      </w:r>
-      <w:r>
-        <w:rPr>
-          <w:rFonts w:ascii="Segoe UI" w:hAnsi="Segoe UI" w:cs="Segoe UI"/>
-          <w:color w:val="404040"/>
-          <w:sz w:val="15"/>
-          <w:szCs w:val="15"/>
-        </w:rPr>
-        <w:t>:</w:t>
-      </w:r>
-    </w:p>
-    <w:p>
-      <w:pPr>
-        <w:rPr>
-          <w:lang w:val="en-US"/>
-        </w:rPr>
-      </w:pPr>
-      <w:r>
-        <w:rPr>
-          <w:lang w:val="en-US"/>
-        </w:rPr>
-        <w:t>Clustering: Assigns similar values into groups. Examples would be clustering customers based on purchasing behavior, or a cluster of documents that have been organized by topic.</w:t>
-      </w:r>
-    </w:p>
-    <w:p>
-      <w:pPr>
-        <w:rPr>
-          <w:lang w:val="en-US"/>
-        </w:rPr>
-      </w:pPr>
-    </w:p>
-    <w:p>
-      <w:pPr>
-        <w:rPr>
-          <w:lang w:val="en-US"/>
-        </w:rPr>
-      </w:pPr>
-      <w:r>
-        <w:rPr>
-          <w:lang w:val="en-US"/>
-        </w:rPr>
-        <w:t>Dimensionality Reduction: Dimensionality Reduction is a reduction of some features in the dataset while retaining essential information. Hence, it helps improve computation efficiency and visualization.</w:t>
-      </w:r>
-    </w:p>
-    <w:p>
-      <w:pPr>
-        <w:rPr>
-          <w:lang w:val="en-US"/>
-        </w:rPr>
-      </w:pPr>
-    </w:p>
-    <w:p>
-      <w:pPr>
-        <w:rPr>
-          <w:lang w:val="en-US"/>
-        </w:rPr>
-      </w:pPr>
-      <w:r>
-        <w:rPr>
-          <w:lang w:val="en-US"/>
-        </w:rPr>
-        <w:t>Popular Algorithms:</w:t>
-      </w:r>
-    </w:p>
-    <w:p>
-      <w:pPr>
-        <w:rPr>
-          <w:lang w:val="en-US"/>
-        </w:rPr>
-      </w:pPr>
-    </w:p>
-    <w:p>
-      <w:pPr>
-        <w:rPr>
-          <w:lang w:val="en-US"/>
-        </w:rPr>
-      </w:pPr>
-      <w:proofErr w:type="gramStart"/>
-      <w:r>
-        <w:rPr>
-          <w:lang w:val="en-US"/>
-        </w:rPr>
-        <w:t>k-Means</w:t>
-      </w:r>
-      <w:proofErr w:type="gramEnd"/>
-      <w:r>
-        <w:rPr>
-          <w:lang w:val="en-US"/>
-        </w:rPr>
-        <w:t xml:space="preserve"> Clustering: A very simple but efficient algorithm in partitioning data points into clusters.</w:t>
-      </w:r>
-    </w:p>
-    <w:p>
-      <w:pPr>
-        <w:rPr>
-          <w:lang w:val="en-US"/>
-        </w:rPr>
-      </w:pPr>
-    </w:p>
-    <w:p>
-      <w:pPr>
-        <w:rPr>
-          <w:lang w:val="en-US"/>
-        </w:rPr>
-      </w:pPr>
-      <w:r>
-        <w:rPr>
-          <w:lang w:val="en-US"/>
-        </w:rPr>
-        <w:t>Principal Component Analysis (PCA): A technique of dimension reduction while keeping the variation in datasets (Bishop, 2006).</w:t>
-      </w:r>
-    </w:p>
-    <w:p>
-      <w:pPr>
-        <w:rPr>
-          <w:lang w:val="en-US"/>
-        </w:rPr>
-      </w:pPr>
-    </w:p>
-    <w:p>
-      <w:pPr>
-        <w:rPr>
-          <w:lang w:val="en-US"/>
-        </w:rPr>
-      </w:pPr>
-      <w:r>
-        <w:rPr>
-          <w:lang w:val="en-US"/>
-        </w:rPr>
-        <w:t>It is one of the good unsupervised learning techniques for the case where one would not have many labeled data or gain knowledge about the way in which the arrangement structure of the data is built.</w:t>
-      </w:r>
-    </w:p>
-    <w:p>
-      <w:pPr>
-        <w:rPr>
-          <w:lang w:val="en-US"/>
-        </w:rPr>
-      </w:pPr>
-    </w:p>
-    <w:p>
-      <w:pPr>
-        <w:rPr>
-          <w:b/>
-          <w:bCs/>
-          <w:lang w:val="en-US"/>
-        </w:rPr>
-      </w:pPr>
-      <w:r>
-        <w:rPr>
-          <w:b/>
-          <w:bCs/>
-          <w:lang w:val="en-US"/>
-        </w:rPr>
-        <w:t>2.2.1.3 Reinforcement Learning:</w:t>
-      </w:r>
-      <w:r>
-        <w:rPr>
-          <w:b/>
-          <w:bCs/>
-          <w:color w:val="92D050"/>
-          <w:lang w:val="en-US"/>
-        </w:rPr>
-        <w:t xml:space="preserve"> Learning Through Interaction</w:t>
-      </w:r>
-    </w:p>
-    <w:p>
-      <w:pPr>
-        <w:rPr>
-          <w:lang w:val="en-US"/>
-        </w:rPr>
-      </w:pPr>
-      <w:r>
-        <w:rPr>
-          <w:lang w:val="en-US"/>
-        </w:rPr>
-        <w:t>Reinforcing learning is a very alive sort of learning, in which the agent learns through the acting reinforcement through the environment. As agents receive reinforcement from their actions, he must pay attention to maximization.</w:t>
-      </w:r>
-    </w:p>
-    <w:p>
-      <w:pPr>
-        <w:rPr>
-          <w:lang w:val="en-US"/>
-        </w:rPr>
-      </w:pPr>
-    </w:p>
-    <w:p>
-      <w:pPr>
-        <w:rPr>
-          <w:lang w:val="en-US"/>
-        </w:rPr>
-      </w:pPr>
-    </w:p>
-    <w:p>
-      <w:pPr>
-        <w:rPr>
-          <w:lang w:val="en-US"/>
-        </w:rPr>
-      </w:pPr>
-      <w:r>
-        <w:rPr>
-          <w:lang w:val="en-US"/>
-        </w:rPr>
-        <w:t xml:space="preserve">Key </w:t>
-      </w:r>
-      <w:proofErr w:type="gramStart"/>
-      <w:r>
-        <w:rPr>
-          <w:lang w:val="en-US"/>
-        </w:rPr>
-        <w:t xml:space="preserve">Applications </w:t>
-      </w:r>
-      <w:r>
-        <w:rPr>
-          <w:lang w:val="en-US"/>
-        </w:rPr>
-        <w:t>:</w:t>
-      </w:r>
-      <w:proofErr w:type="gramEnd"/>
-    </w:p>
-    <w:p>
-      <w:pPr>
-        <w:rPr>
-          <w:lang w:val="en-US"/>
-        </w:rPr>
-      </w:pPr>
-    </w:p>
-    <w:p>
-      <w:pPr>
-        <w:rPr>
-          <w:lang w:val="en-US"/>
-        </w:rPr>
-      </w:pPr>
-      <w:r>
-        <w:rPr>
-          <w:b/>
-          <w:bCs/>
+          <w:b/>
+          <w:bCs/>
+          <w:color w:val="000000" w:themeColor="text1"/>
+          <w:sz w:val="60"/>
+          <w:szCs w:val="60"/>
+          <w:lang w:val="en-US"/>
+        </w:rPr>
+        <w:t xml:space="preserve"> </w:t>
+      </w:r>
+      <w:proofErr w:type="spellStart"/>
+      <w:r>
+        <w:rPr>
+          <w:b/>
+          <w:bCs/>
+          <w:color w:val="000000" w:themeColor="text1"/>
+          <w:sz w:val="60"/>
+          <w:szCs w:val="60"/>
+          <w:lang w:val="en-US"/>
+        </w:rPr>
+        <w:t>ici</w:t>
+      </w:r>
+      <w:proofErr w:type="spellEnd"/>
+    </w:p>
+    <w:p>
+      <w:pPr>
+        <w:rPr>
+          <w:lang w:val="en-US"/>
+        </w:rPr>
+      </w:pPr>
+    </w:p>
+    <w:p>
+      <w:pPr>
+        <w:rPr>
+          <w:lang w:val="en-US"/>
+        </w:rPr>
+      </w:pPr>
+    </w:p>
+    <w:p>
+      <w:pPr>
+        <w:rPr>
+          <w:lang w:val="en-US"/>
+        </w:rPr>
+      </w:pPr>
+    </w:p>
+    <w:p>
+      <w:pPr>
+        <w:rPr>
+          <w:color w:val="FF0000"/>
+          <w:lang w:val="en-US"/>
+        </w:rPr>
+      </w:pPr>
+      <w:r>
+        <w:rPr>
+          <w:b/>
+          <w:bCs/>
+          <w:color w:val="FF0000"/>
           <w:lang w:val="en-US"/>
         </w:rPr>
         <w:t>Game Playing</w:t>
       </w:r>
       <w:r>
         <w:rPr>
+          <w:color w:val="FF0000"/>
           <w:lang w:val="en-US"/>
         </w:rPr>
         <w:t>- RL is being used to create systems that can contrast and even surpass human capabilities in playing games like chess, Go, and video games (</w:t>
@@ -1650,6 +1966,7 @@
       <w:proofErr w:type="spellStart"/>
       <w:r>
         <w:rPr>
+          <w:color w:val="FF0000"/>
           <w:lang w:val="en-US"/>
         </w:rPr>
         <w:t>AlphaGo</w:t>
@@ -1657,6 +1974,7 @@
       <w:proofErr w:type="spellEnd"/>
       <w:r>
         <w:rPr>
+          <w:color w:val="FF0000"/>
           <w:lang w:val="en-US"/>
         </w:rPr>
         <w:t>, for example).</w:t>
@@ -1665,26 +1983,30 @@
     <w:p>
       <w:pPr>
         <w:rPr>
-          <w:lang w:val="en-US"/>
-        </w:rPr>
-      </w:pPr>
-    </w:p>
-    <w:p>
-      <w:pPr>
-        <w:rPr>
-          <w:lang w:val="en-US"/>
-        </w:rPr>
-      </w:pPr>
-      <w:r>
-        <w:rPr>
-          <w:b/>
-          <w:bCs/>
+          <w:color w:val="FF0000"/>
+          <w:lang w:val="en-US"/>
+        </w:rPr>
+      </w:pPr>
+    </w:p>
+    <w:p>
+      <w:pPr>
+        <w:rPr>
+          <w:color w:val="FF0000"/>
+          <w:lang w:val="en-US"/>
+        </w:rPr>
+      </w:pPr>
+      <w:r>
+        <w:rPr>
+          <w:b/>
+          <w:bCs/>
+          <w:color w:val="FF0000"/>
           <w:lang w:val="en-US"/>
         </w:rPr>
         <w:t>Robotics</w:t>
       </w:r>
       <w:r>
         <w:rPr>
+          <w:color w:val="FF0000"/>
           <w:lang w:val="en-US"/>
         </w:rPr>
         <w:t>: Training robots to be able to perform complex tasks such as walking or grasping objects.</w:t>
@@ -1693,26 +2015,30 @@
     <w:p>
       <w:pPr>
         <w:rPr>
-          <w:lang w:val="en-US"/>
-        </w:rPr>
-      </w:pPr>
-    </w:p>
-    <w:p>
-      <w:pPr>
-        <w:rPr>
-          <w:lang w:val="en-US"/>
-        </w:rPr>
-      </w:pPr>
-      <w:r>
-        <w:rPr>
-          <w:b/>
-          <w:bCs/>
+          <w:color w:val="FF0000"/>
+          <w:lang w:val="en-US"/>
+        </w:rPr>
+      </w:pPr>
+    </w:p>
+    <w:p>
+      <w:pPr>
+        <w:rPr>
+          <w:color w:val="FF0000"/>
+          <w:lang w:val="en-US"/>
+        </w:rPr>
+      </w:pPr>
+      <w:r>
+        <w:rPr>
+          <w:b/>
+          <w:bCs/>
+          <w:color w:val="FF0000"/>
           <w:lang w:val="en-US"/>
         </w:rPr>
         <w:t>Autonomous Systems</w:t>
       </w:r>
       <w:r>
         <w:rPr>
+          <w:color w:val="FF0000"/>
           <w:lang w:val="en-US"/>
         </w:rPr>
         <w:t>: To be able to move safely and efficiently by itself, self-driving cars require reinforcement learning.</w:t>
@@ -1721,18 +2047,21 @@
     <w:p>
       <w:pPr>
         <w:rPr>
-          <w:lang w:val="en-US"/>
-        </w:rPr>
-      </w:pPr>
-    </w:p>
-    <w:p>
-      <w:pPr>
-        <w:rPr>
-          <w:lang w:val="en-US"/>
-        </w:rPr>
-      </w:pPr>
-      <w:r>
-        <w:rPr>
+          <w:color w:val="FF0000"/>
+          <w:lang w:val="en-US"/>
+        </w:rPr>
+      </w:pPr>
+    </w:p>
+    <w:p>
+      <w:pPr>
+        <w:rPr>
+          <w:color w:val="FF0000"/>
+          <w:lang w:val="en-US"/>
+        </w:rPr>
+      </w:pPr>
+      <w:r>
+        <w:rPr>
+          <w:color w:val="FF0000"/>
           <w:lang w:val="en-US"/>
         </w:rPr>
         <w:t>The Most Famous Algorithms:</w:t>
@@ -1741,26 +2070,30 @@
     <w:p>
       <w:pPr>
         <w:rPr>
-          <w:lang w:val="en-US"/>
-        </w:rPr>
-      </w:pPr>
-    </w:p>
-    <w:p>
-      <w:pPr>
-        <w:rPr>
-          <w:lang w:val="en-US"/>
-        </w:rPr>
-      </w:pPr>
-      <w:r>
-        <w:rPr>
-          <w:b/>
-          <w:bCs/>
+          <w:color w:val="FF0000"/>
+          <w:lang w:val="en-US"/>
+        </w:rPr>
+      </w:pPr>
+    </w:p>
+    <w:p>
+      <w:pPr>
+        <w:rPr>
+          <w:color w:val="FF0000"/>
+          <w:lang w:val="en-US"/>
+        </w:rPr>
+      </w:pPr>
+      <w:r>
+        <w:rPr>
+          <w:b/>
+          <w:bCs/>
+          <w:color w:val="FF0000"/>
           <w:lang w:val="en-US"/>
         </w:rPr>
         <w:t>Q-Learning</w:t>
       </w:r>
       <w:r>
         <w:rPr>
+          <w:color w:val="FF0000"/>
           <w:lang w:val="en-US"/>
         </w:rPr>
         <w:t>: A model-free algorithm which learns values for actions available in a certain state.</w:t>
@@ -1769,26 +2102,30 @@
     <w:p>
       <w:pPr>
         <w:rPr>
-          <w:lang w:val="en-US"/>
-        </w:rPr>
-      </w:pPr>
-    </w:p>
-    <w:p>
-      <w:pPr>
-        <w:rPr>
-          <w:lang w:val="en-US"/>
-        </w:rPr>
-      </w:pPr>
-      <w:r>
-        <w:rPr>
-          <w:b/>
-          <w:bCs/>
+          <w:color w:val="FF0000"/>
+          <w:lang w:val="en-US"/>
+        </w:rPr>
+      </w:pPr>
+    </w:p>
+    <w:p>
+      <w:pPr>
+        <w:rPr>
+          <w:color w:val="FF0000"/>
+          <w:lang w:val="en-US"/>
+        </w:rPr>
+      </w:pPr>
+      <w:r>
+        <w:rPr>
+          <w:b/>
+          <w:bCs/>
+          <w:color w:val="FF0000"/>
           <w:lang w:val="en-US"/>
         </w:rPr>
         <w:t>Deep Q-Networks (DQNs</w:t>
       </w:r>
       <w:r>
         <w:rPr>
+          <w:color w:val="FF0000"/>
           <w:lang w:val="en-US"/>
         </w:rPr>
         <w:t xml:space="preserve">): Combines Q-learning with deep neural networks in order to high-dimensional state spaces (Sutton &amp; </w:t>
@@ -1796,6 +2133,7 @@
       <w:proofErr w:type="spellStart"/>
       <w:r>
         <w:rPr>
+          <w:color w:val="FF0000"/>
           <w:lang w:val="en-US"/>
         </w:rPr>
         <w:t>Barto</w:t>
@@ -1803,6 +2141,7 @@
       <w:proofErr w:type="spellEnd"/>
       <w:r>
         <w:rPr>
+          <w:color w:val="FF0000"/>
           <w:lang w:val="en-US"/>
         </w:rPr>
         <w:t>, 2018).</w:t>
@@ -1811,18 +2150,21 @@
     <w:p>
       <w:pPr>
         <w:rPr>
-          <w:lang w:val="en-US"/>
-        </w:rPr>
-      </w:pPr>
-    </w:p>
-    <w:p>
-      <w:pPr>
-        <w:rPr>
-          <w:lang w:val="en-US"/>
-        </w:rPr>
-      </w:pPr>
-      <w:r>
-        <w:rPr>
+          <w:color w:val="FF0000"/>
+          <w:lang w:val="en-US"/>
+        </w:rPr>
+      </w:pPr>
+    </w:p>
+    <w:p>
+      <w:pPr>
+        <w:rPr>
+          <w:color w:val="FF0000"/>
+          <w:lang w:val="en-US"/>
+        </w:rPr>
+      </w:pPr>
+      <w:r>
+        <w:rPr>
+          <w:color w:val="FF0000"/>
           <w:lang w:val="en-US"/>
         </w:rPr>
         <w:t>Reinforcement learning is the right approach for sequential decision making and long-term planning.</w:t>
@@ -2798,6 +3140,7 @@
   <w:style w:type="paragraph" w:default="1" w:styleId="Normal">
     <w:name w:val="Normal"/>
     <w:qFormat/>
+    <w:rsid w:val="0092135E"/>
   </w:style>
   <w:style w:type="paragraph" w:styleId="Titre3">
     <w:name w:val="heading 3"/>
@@ -2816,6 +3159,31 @@
       <w:bCs/>
       <w:sz w:val="27"/>
       <w:szCs w:val="27"/>
+    </w:rPr>
+  </w:style>
+  <w:style w:type="paragraph" w:styleId="Titre4">
+    <w:name w:val="heading 4"/>
+    <w:basedOn w:val="Normal"/>
+    <w:next w:val="Normal"/>
+    <w:link w:val="Titre4Car"/>
+    <w:uiPriority w:val="9"/>
+    <w:semiHidden/>
+    <w:unhideWhenUsed/>
+    <w:qFormat/>
+    <w:rsid w:val="006A4556"/>
+    <w:pPr>
+      <w:keepNext/>
+      <w:keepLines/>
+      <w:spacing w:before="200" w:after="0"/>
+      <w:outlineLvl w:val="3"/>
+    </w:pPr>
+    <w:rPr>
+      <w:rFonts w:asciiTheme="majorHAnsi" w:eastAsiaTheme="majorEastAsia" w:hAnsiTheme="majorHAnsi" w:cstheme="majorBidi"/>
+      <w:b/>
+      <w:bCs/>
+      <w:i/>
+      <w:iCs/>
+      <w:color w:val="4F81BD" w:themeColor="accent1"/>
     </w:rPr>
   </w:style>
   <w:style w:type="character" w:default="1" w:styleId="Policepardfaut">
@@ -2896,6 +3264,34 @@
       <w:bCs/>
       <w:sz w:val="27"/>
       <w:szCs w:val="27"/>
+    </w:rPr>
+  </w:style>
+  <w:style w:type="character" w:customStyle="1" w:styleId="Titre4Car">
+    <w:name w:val="Titre 4 Car"/>
+    <w:basedOn w:val="Policepardfaut"/>
+    <w:link w:val="Titre4"/>
+    <w:uiPriority w:val="9"/>
+    <w:semiHidden/>
+    <w:rsid w:val="006A4556"/>
+    <w:rPr>
+      <w:rFonts w:asciiTheme="majorHAnsi" w:eastAsiaTheme="majorEastAsia" w:hAnsiTheme="majorHAnsi" w:cstheme="majorBidi"/>
+      <w:b/>
+      <w:bCs/>
+      <w:i/>
+      <w:iCs/>
+      <w:color w:val="4F81BD" w:themeColor="accent1"/>
+    </w:rPr>
+  </w:style>
+  <w:style w:type="character" w:styleId="Lienhypertexte">
+    <w:name w:val="Hyperlink"/>
+    <w:basedOn w:val="Policepardfaut"/>
+    <w:uiPriority w:val="99"/>
+    <w:semiHidden/>
+    <w:unhideWhenUsed/>
+    <w:rsid w:val="00605BBF"/>
+    <w:rPr>
+      <w:color w:val="0000FF"/>
+      <w:u w:val="single"/>
     </w:rPr>
   </w:style>
 </w:styles>

</xml_diff>